<commit_message>
Rick dialogue changes  on fridge option 1 and the script for scene 4
</commit_message>
<xml_diff>
--- a/staging-art/WordsWordsWords.docx
+++ b/staging-art/WordsWordsWords.docx
@@ -66,10 +66,7 @@
       </w:r>
       <w:proofErr w:type="spellEnd"/>
       <w:r>
-        <w:t xml:space="preserve"> we don’t just dilly dally about going “boo” we give our living world brethren a right f</w:t>
-      </w:r>
-      <w:r>
-        <w:t xml:space="preserve">right, a </w:t>
+        <w:t xml:space="preserve"> we don’t just dilly dally about going “boo” we give our living world brethren a right fright, a </w:t>
       </w:r>
       <w:proofErr w:type="spellStart"/>
       <w:r>
@@ -85,10 +82,7 @@
       </w:r>
       <w:proofErr w:type="spellEnd"/>
       <w:r>
-        <w:t xml:space="preserve"> and so forth.  If you want to work for us we’ll have to see how you work in the field.  A new potential resident just came in, goes by the name of Rick.  You’ve got one day to prove your skills as a ghost.  Don’t </w:t>
-      </w:r>
-      <w:r>
-        <w:t>let us down.</w:t>
+        <w:t xml:space="preserve"> and so forth.  If you want to work for us we’ll have to see how you work in the field.  A new potential resident just came in, goes by the name of Rick.  You’ve got one day to prove your skills as a ghost.  Don’t let us down.</w:t>
       </w:r>
     </w:p>
     <w:p>
@@ -182,10 +176,7 @@
       </w:r>
       <w:proofErr w:type="gramEnd"/>
       <w:r>
-        <w:t xml:space="preserve"> in my next dream I’ll be a k</w:t>
-      </w:r>
-      <w:r>
-        <w:t>ing”</w:t>
+        <w:t xml:space="preserve"> in my next dream I’ll be a king”</w:t>
       </w:r>
       <w:r>
         <w:tab/>
@@ -297,13 +288,7 @@
         <w:rPr>
           <w:color w:val="0000FF"/>
         </w:rPr>
-        <w:t>(-1 GD, +5</w:t>
-      </w:r>
-      <w:r>
-        <w:rPr>
-          <w:color w:val="0000FF"/>
-        </w:rPr>
-        <w:t xml:space="preserve"> SS)</w:t>
+        <w:t>(-1 GD, +5 SS)</w:t>
       </w:r>
     </w:p>
     <w:p>
@@ -490,10 +475,7 @@
       </w:r>
       <w:proofErr w:type="gramEnd"/>
       <w:r>
-        <w:t xml:space="preserve"> Heated up - “Gross, hot oatme</w:t>
-      </w:r>
-      <w:r>
-        <w:t>al.”</w:t>
+        <w:t xml:space="preserve"> Heated up - “Gross, hot oatmeal.”</w:t>
       </w:r>
     </w:p>
     <w:p>
@@ -600,8 +582,6 @@
       </w:pPr>
       <w:r>
         <w:tab/>
-      </w:r>
-      <w:r>
         <w:t>Option 1 Mark his mother’s birthday as yesterday - “...There is a guilty phone call in my future.”</w:t>
       </w:r>
     </w:p>
@@ -654,10 +634,7 @@
       </w:pPr>
       <w:r>
         <w:tab/>
-        <w:t>Option 3 Nothing n</w:t>
-      </w:r>
-      <w:r>
-        <w:t>ew - “Time is money”</w:t>
+        <w:t>Option 3 Nothing new - “Time is money”</w:t>
       </w:r>
     </w:p>
     <w:p>
@@ -707,529 +684,662 @@
       </w:r>
       <w:proofErr w:type="spellEnd"/>
       <w:r>
-        <w:t>! Guess I’ve got no lunch today.”</w:t>
-      </w:r>
-    </w:p>
-    <w:p>
-      <w:pPr>
-        <w:pStyle w:val="normal0"/>
-      </w:pPr>
-      <w:r>
-        <w:tab/>
-      </w:r>
-      <w:r>
-        <w:tab/>
-      </w:r>
-      <w:r>
-        <w:rPr>
-          <w:color w:val="0000FF"/>
-        </w:rPr>
-        <w:t>(-6 GD, +4 SS, +10 SC)</w:t>
-      </w:r>
-    </w:p>
-    <w:p>
-      <w:pPr>
-        <w:pStyle w:val="normal0"/>
-        <w:ind w:firstLine="720"/>
-      </w:pPr>
-      <w:r>
-        <w:t>Option 2 Switch all his food for eggs - “Glorious”</w:t>
-      </w:r>
-    </w:p>
-    <w:p>
-      <w:pPr>
-        <w:pStyle w:val="normal0"/>
-        <w:ind w:firstLine="720"/>
-      </w:pPr>
-      <w:r>
-        <w:tab/>
-      </w:r>
-      <w:r>
-        <w:rPr>
-          <w:color w:val="0000FF"/>
-        </w:rPr>
-        <w:t>(+8 GD, +5 SS, +1 SC)</w:t>
-      </w:r>
-    </w:p>
-    <w:p>
-      <w:pPr>
-        <w:pStyle w:val="normal0"/>
-        <w:ind w:firstLine="720"/>
-      </w:pPr>
-      <w:r>
-        <w:t>Option 3 nothing new - “Ham &amp; Cheese Rick style”</w:t>
-      </w:r>
-    </w:p>
-    <w:p>
-      <w:pPr>
-        <w:pStyle w:val="normal0"/>
-        <w:ind w:left="720" w:firstLine="720"/>
-      </w:pPr>
-      <w:r>
-        <w:rPr>
-          <w:color w:val="0000FF"/>
-        </w:rPr>
-        <w:t>(+1 GD)</w:t>
-      </w:r>
-      <w:r>
-        <w:t xml:space="preserve"> </w:t>
-      </w:r>
-    </w:p>
-    <w:p>
-      <w:pPr>
-        <w:pStyle w:val="normal0"/>
-      </w:pPr>
-    </w:p>
-    <w:p>
-      <w:pPr>
-        <w:pStyle w:val="normal0"/>
-        <w:ind w:firstLine="720"/>
-      </w:pPr>
-      <w:r>
-        <w:rPr>
-          <w:b/>
-        </w:rPr>
-        <w:t>Scene 3 Rick’s Driveway</w:t>
-      </w:r>
-    </w:p>
-    <w:p>
-      <w:pPr>
-        <w:pStyle w:val="normal0"/>
-      </w:pPr>
-    </w:p>
-    <w:p>
-      <w:pPr>
-        <w:pStyle w:val="normal0"/>
-      </w:pPr>
-      <w:r>
-        <w:t>-Rick standing on his porch smoking.</w:t>
-      </w:r>
-    </w:p>
-    <w:p>
-      <w:pPr>
-        <w:pStyle w:val="normal0"/>
-      </w:pPr>
-      <w:r>
-        <w:t xml:space="preserve">-Rick begins to walk past the </w:t>
-      </w:r>
-      <w:proofErr w:type="spellStart"/>
-      <w:r>
-        <w:t>spicket</w:t>
-      </w:r>
-      <w:proofErr w:type="spellEnd"/>
-    </w:p>
-    <w:p>
-      <w:pPr>
-        <w:pStyle w:val="normal0"/>
-      </w:pPr>
-      <w:r>
-        <w:tab/>
-        <w:t>Option 1 Turn on, Rick slips - “</w:t>
-      </w:r>
-      <w:proofErr w:type="spellStart"/>
-      <w:r>
-        <w:t>Woah</w:t>
-      </w:r>
-      <w:proofErr w:type="spellEnd"/>
-      <w:r>
-        <w:t xml:space="preserve"> </w:t>
-      </w:r>
-      <w:proofErr w:type="spellStart"/>
-      <w:r>
-        <w:t>woah</w:t>
-      </w:r>
-      <w:proofErr w:type="spellEnd"/>
-      <w:r>
-        <w:t xml:space="preserve"> </w:t>
-      </w:r>
-      <w:proofErr w:type="spellStart"/>
-      <w:r>
-        <w:t>woah</w:t>
-      </w:r>
-      <w:proofErr w:type="spellEnd"/>
-      <w:r>
-        <w:t>”</w:t>
-      </w:r>
-    </w:p>
-    <w:p>
-      <w:pPr>
-        <w:pStyle w:val="normal0"/>
-      </w:pPr>
-      <w:r>
-        <w:tab/>
-      </w:r>
-      <w:r>
-        <w:tab/>
-      </w:r>
-      <w:r>
-        <w:rPr>
-          <w:color w:val="0000FF"/>
-        </w:rPr>
-        <w:t>(-4 GD, +2 SS, +2 SC)</w:t>
-      </w:r>
-    </w:p>
-    <w:p>
-      <w:pPr>
-        <w:pStyle w:val="normal0"/>
-      </w:pPr>
-      <w:r>
-        <w:tab/>
-        <w:t>Option 2 Cover - “I’m g</w:t>
-      </w:r>
-      <w:r>
-        <w:t>etting too cold for this…”</w:t>
-      </w:r>
-    </w:p>
-    <w:p>
-      <w:pPr>
-        <w:pStyle w:val="normal0"/>
-      </w:pPr>
-      <w:r>
-        <w:tab/>
-      </w:r>
-      <w:r>
-        <w:tab/>
-      </w:r>
-      <w:r>
-        <w:rPr>
-          <w:color w:val="0000FF"/>
-        </w:rPr>
-        <w:t>(-1 GD, +4 SS)</w:t>
-      </w:r>
-    </w:p>
-    <w:p>
-      <w:pPr>
-        <w:pStyle w:val="normal0"/>
-      </w:pPr>
-      <w:r>
-        <w:tab/>
-        <w:t xml:space="preserve">Option 3 nothing new </w:t>
-      </w:r>
-    </w:p>
-    <w:p>
-      <w:pPr>
-        <w:pStyle w:val="normal0"/>
-      </w:pPr>
-      <w:r>
-        <w:tab/>
-      </w:r>
-      <w:r>
-        <w:tab/>
-      </w:r>
-      <w:r>
-        <w:rPr>
-          <w:color w:val="0000FF"/>
-        </w:rPr>
-        <w:t>(Nothing)</w:t>
-      </w:r>
-    </w:p>
-    <w:p>
-      <w:pPr>
-        <w:pStyle w:val="normal0"/>
-      </w:pPr>
-      <w:r>
-        <w:t>-Rick walks past the snow</w:t>
-      </w:r>
-    </w:p>
-    <w:p>
-      <w:pPr>
-        <w:pStyle w:val="normal0"/>
-      </w:pPr>
-      <w:r>
-        <w:tab/>
-        <w:t xml:space="preserve">Option 1 </w:t>
-      </w:r>
-      <w:proofErr w:type="gramStart"/>
-      <w:r>
-        <w:t>Falls</w:t>
-      </w:r>
-      <w:proofErr w:type="gramEnd"/>
-      <w:r>
-        <w:t xml:space="preserve"> on him - “That’s the last time I get pushed around by the snow”</w:t>
-      </w:r>
-    </w:p>
-    <w:p>
-      <w:pPr>
-        <w:pStyle w:val="normal0"/>
-      </w:pPr>
-      <w:r>
-        <w:tab/>
-      </w:r>
-      <w:r>
-        <w:tab/>
-      </w:r>
-      <w:r>
-        <w:rPr>
-          <w:color w:val="0000FF"/>
-        </w:rPr>
-        <w:t>(-4 GD, +2 SC)</w:t>
-      </w:r>
-    </w:p>
-    <w:p>
-      <w:pPr>
-        <w:pStyle w:val="normal0"/>
-      </w:pPr>
-      <w:r>
-        <w:tab/>
-        <w:t xml:space="preserve">Option 2 </w:t>
-      </w:r>
-      <w:proofErr w:type="gramStart"/>
-      <w:r>
-        <w:t>Fall</w:t>
-      </w:r>
-      <w:proofErr w:type="gramEnd"/>
-      <w:r>
-        <w:t xml:space="preserve"> artfully - “Can’t learn that from a boo</w:t>
-      </w:r>
-      <w:r>
-        <w:t>k”</w:t>
-      </w:r>
-    </w:p>
-    <w:p>
-      <w:pPr>
-        <w:pStyle w:val="normal0"/>
-      </w:pPr>
-      <w:r>
-        <w:tab/>
-      </w:r>
-      <w:r>
-        <w:tab/>
-      </w:r>
-      <w:r>
-        <w:rPr>
-          <w:color w:val="0000FF"/>
-        </w:rPr>
-        <w:t>(+3 GD, +1 SS)</w:t>
-      </w:r>
-    </w:p>
-    <w:p>
-      <w:pPr>
-        <w:pStyle w:val="normal0"/>
-      </w:pPr>
-      <w:r>
-        <w:tab/>
-        <w:t>Option 3 nothing new - “I need milk”</w:t>
-      </w:r>
-    </w:p>
-    <w:p>
-      <w:pPr>
-        <w:pStyle w:val="normal0"/>
-      </w:pPr>
-      <w:r>
-        <w:tab/>
-      </w:r>
-      <w:r>
-        <w:tab/>
-      </w:r>
-      <w:r>
-        <w:rPr>
-          <w:color w:val="0000FF"/>
-        </w:rPr>
-        <w:t>(Nothing)</w:t>
-      </w:r>
-    </w:p>
-    <w:p>
-      <w:pPr>
-        <w:pStyle w:val="normal0"/>
-      </w:pPr>
-      <w:r>
-        <w:t>-Rick walks over to his recycling bin</w:t>
-      </w:r>
-    </w:p>
-    <w:p>
-      <w:pPr>
-        <w:pStyle w:val="normal0"/>
-      </w:pPr>
-      <w:r>
-        <w:tab/>
-        <w:t>Option 1 Recycling sorted - “I thank the gnomes that did this for me.”</w:t>
-      </w:r>
-    </w:p>
-    <w:p>
-      <w:pPr>
-        <w:pStyle w:val="normal0"/>
-      </w:pPr>
-      <w:r>
-        <w:lastRenderedPageBreak/>
-        <w:tab/>
-      </w:r>
-      <w:r>
-        <w:tab/>
-      </w:r>
-      <w:r>
-        <w:rPr>
-          <w:color w:val="0000FF"/>
-        </w:rPr>
-        <w:t>(+6 GD, +4 SS)</w:t>
-      </w:r>
-    </w:p>
-    <w:p>
-      <w:pPr>
-        <w:pStyle w:val="normal0"/>
-      </w:pPr>
-      <w:r>
-        <w:tab/>
-        <w:t xml:space="preserve">Option 2 Trash and recycling swapped - “That’s isn’t only </w:t>
-      </w:r>
-      <w:r>
-        <w:t>rude to me, it’s also rude to the planet”</w:t>
-      </w:r>
-    </w:p>
-    <w:p>
-      <w:pPr>
-        <w:pStyle w:val="normal0"/>
-      </w:pPr>
-      <w:r>
-        <w:tab/>
-      </w:r>
-      <w:r>
-        <w:tab/>
-      </w:r>
-      <w:r>
-        <w:rPr>
-          <w:color w:val="0000FF"/>
-        </w:rPr>
-        <w:t>(-6 GD, +2 SS, +3 SC)</w:t>
-      </w:r>
-    </w:p>
-    <w:p>
-      <w:pPr>
-        <w:pStyle w:val="normal0"/>
-      </w:pPr>
-      <w:r>
-        <w:tab/>
-        <w:t>Option 3 Nothing new - “Is it not trash day?”</w:t>
-      </w:r>
-    </w:p>
-    <w:p>
-      <w:pPr>
-        <w:pStyle w:val="normal0"/>
-      </w:pPr>
-      <w:r>
-        <w:tab/>
-      </w:r>
-      <w:r>
-        <w:tab/>
-      </w:r>
-      <w:r>
-        <w:rPr>
-          <w:color w:val="0000FF"/>
-        </w:rPr>
-        <w:t>(+3 SS)</w:t>
-      </w:r>
-    </w:p>
-    <w:p>
-      <w:pPr>
-        <w:pStyle w:val="normal0"/>
-      </w:pPr>
-      <w:r>
-        <w:t>-Rick goes to his car</w:t>
-      </w:r>
-    </w:p>
-    <w:p>
-      <w:pPr>
-        <w:pStyle w:val="normal0"/>
-      </w:pPr>
-    </w:p>
-    <w:p>
-      <w:pPr>
-        <w:pStyle w:val="normal0"/>
-      </w:pPr>
-      <w:r>
-        <w:t>Scene 4 Rick’s cubicle</w:t>
-      </w:r>
-    </w:p>
-    <w:p>
-      <w:pPr>
-        <w:pStyle w:val="normal0"/>
-      </w:pPr>
-      <w:r>
-        <w:tab/>
-        <w:t>Ideas:</w:t>
-      </w:r>
-    </w:p>
-    <w:p>
-      <w:pPr>
-        <w:pStyle w:val="normal0"/>
-      </w:pPr>
-      <w:r>
-        <w:t>-Chair: Shorten legs, grease chair, made it squeak, whoopee cushion</w:t>
-      </w:r>
-    </w:p>
-    <w:p>
-      <w:pPr>
-        <w:pStyle w:val="normal0"/>
-      </w:pPr>
-      <w:r>
-        <w:rPr>
-          <w:b/>
-        </w:rPr>
-        <w:t>--</w:t>
-      </w:r>
-      <w:r>
-        <w:t>Coffee: Add sugar cubes, replace with tea, switch mug</w:t>
-      </w:r>
-    </w:p>
-    <w:p>
-      <w:pPr>
-        <w:pStyle w:val="normal0"/>
-      </w:pPr>
-      <w:r>
-        <w:t>-File cabinet: poltergeist the files, rattle, knock over, cover in cat stickers</w:t>
-      </w:r>
-    </w:p>
-    <w:p>
-      <w:pPr>
-        <w:pStyle w:val="normal0"/>
-      </w:pPr>
-      <w:r>
-        <w:t>-Cubicle walls: paint walls, hang car air fresheners, hang cat poster</w:t>
-      </w:r>
-    </w:p>
-    <w:p>
-      <w:pPr>
-        <w:pStyle w:val="normal0"/>
-      </w:pPr>
-      <w:r>
-        <w:rPr>
-          <w:b/>
-        </w:rPr>
-        <w:t>--</w:t>
-      </w:r>
-      <w:r>
-        <w:t xml:space="preserve">Phone: prank call, put honey on the handle, </w:t>
-      </w:r>
-      <w:proofErr w:type="gramStart"/>
-      <w:r>
-        <w:t>replace</w:t>
-      </w:r>
-      <w:proofErr w:type="gramEnd"/>
-      <w:r>
-        <w:t xml:space="preserve"> with doughnut </w:t>
-      </w:r>
-    </w:p>
-    <w:p>
-      <w:pPr>
-        <w:pStyle w:val="normal0"/>
-      </w:pPr>
-      <w:r>
-        <w:t>-Radio: switch to polka music, switch to orchestra music, switch to salsa music etc.</w:t>
-      </w:r>
-    </w:p>
-    <w:p>
-      <w:pPr>
-        <w:pStyle w:val="normal0"/>
-      </w:pPr>
-      <w:r>
-        <w:t>-Lamp: flicker lights, break bulb, change bulb color</w:t>
+        <w:t xml:space="preserve">! </w:t>
+      </w:r>
+      <w:r>
+        <w:t>…I just wanted my lunch</w:t>
       </w:r>
       <w:bookmarkStart w:id="0" w:name="_GoBack"/>
       <w:bookmarkEnd w:id="0"/>
-    </w:p>
-    <w:p>
-      <w:pPr>
-        <w:pStyle w:val="normal0"/>
-      </w:pPr>
+      <w:r>
+        <w:t>”</w:t>
+      </w:r>
+    </w:p>
+    <w:p>
+      <w:pPr>
+        <w:pStyle w:val="normal0"/>
+      </w:pPr>
+      <w:r>
+        <w:tab/>
+      </w:r>
+      <w:r>
+        <w:tab/>
+      </w:r>
+      <w:r>
+        <w:rPr>
+          <w:color w:val="0000FF"/>
+        </w:rPr>
+        <w:t>(-6 GD, +4 SS, +10 SC)</w:t>
+      </w:r>
+    </w:p>
+    <w:p>
+      <w:pPr>
+        <w:pStyle w:val="normal0"/>
+        <w:ind w:firstLine="720"/>
+      </w:pPr>
+      <w:r>
+        <w:t>Option 2 Switch all his food for eggs - “Glorious”</w:t>
+      </w:r>
+    </w:p>
+    <w:p>
+      <w:pPr>
+        <w:pStyle w:val="normal0"/>
+        <w:ind w:firstLine="720"/>
+      </w:pPr>
+      <w:r>
+        <w:tab/>
+      </w:r>
+      <w:r>
+        <w:rPr>
+          <w:color w:val="0000FF"/>
+        </w:rPr>
+        <w:t>(+8 GD, +5 SS, +1 SC)</w:t>
+      </w:r>
+    </w:p>
+    <w:p>
+      <w:pPr>
+        <w:pStyle w:val="normal0"/>
+        <w:ind w:firstLine="720"/>
+      </w:pPr>
+      <w:r>
+        <w:t>Option 3 nothing new - “Ham &amp; Cheese Rick style”</w:t>
+      </w:r>
+    </w:p>
+    <w:p>
+      <w:pPr>
+        <w:pStyle w:val="normal0"/>
+        <w:ind w:left="720" w:firstLine="720"/>
+      </w:pPr>
+      <w:r>
+        <w:rPr>
+          <w:color w:val="0000FF"/>
+        </w:rPr>
+        <w:t>(+1 GD)</w:t>
+      </w:r>
+      <w:r>
+        <w:t xml:space="preserve"> </w:t>
+      </w:r>
+    </w:p>
+    <w:p>
+      <w:pPr>
+        <w:pStyle w:val="normal0"/>
+      </w:pPr>
+    </w:p>
+    <w:p>
+      <w:pPr>
+        <w:pStyle w:val="normal0"/>
+        <w:ind w:firstLine="720"/>
+      </w:pPr>
+      <w:r>
+        <w:rPr>
+          <w:b/>
+        </w:rPr>
+        <w:t>Scene 3 Rick’s Driveway</w:t>
+      </w:r>
+    </w:p>
+    <w:p>
+      <w:pPr>
+        <w:pStyle w:val="normal0"/>
+      </w:pPr>
+    </w:p>
+    <w:p>
+      <w:pPr>
+        <w:pStyle w:val="normal0"/>
+      </w:pPr>
+      <w:r>
+        <w:t>-Rick standing on his porch smoking.</w:t>
+      </w:r>
+    </w:p>
+    <w:p>
+      <w:pPr>
+        <w:pStyle w:val="normal0"/>
+      </w:pPr>
+      <w:r>
+        <w:t xml:space="preserve">-Rick begins to walk past the </w:t>
+      </w:r>
+      <w:proofErr w:type="spellStart"/>
+      <w:r>
+        <w:t>spicket</w:t>
+      </w:r>
+      <w:proofErr w:type="spellEnd"/>
+    </w:p>
+    <w:p>
+      <w:pPr>
+        <w:pStyle w:val="normal0"/>
+      </w:pPr>
+      <w:r>
+        <w:tab/>
+        <w:t>Option 1 Turn on, Rick slips - “</w:t>
+      </w:r>
+      <w:proofErr w:type="spellStart"/>
+      <w:r>
+        <w:t>Woah</w:t>
+      </w:r>
+      <w:proofErr w:type="spellEnd"/>
+      <w:r>
+        <w:t xml:space="preserve"> </w:t>
+      </w:r>
+      <w:proofErr w:type="spellStart"/>
+      <w:r>
+        <w:t>woah</w:t>
+      </w:r>
+      <w:proofErr w:type="spellEnd"/>
+      <w:r>
+        <w:t xml:space="preserve"> </w:t>
+      </w:r>
+      <w:proofErr w:type="spellStart"/>
+      <w:r>
+        <w:t>woah</w:t>
+      </w:r>
+      <w:proofErr w:type="spellEnd"/>
+      <w:r>
+        <w:t>”</w:t>
+      </w:r>
+    </w:p>
+    <w:p>
+      <w:pPr>
+        <w:pStyle w:val="normal0"/>
+      </w:pPr>
+      <w:r>
+        <w:tab/>
+      </w:r>
+      <w:r>
+        <w:tab/>
+      </w:r>
+      <w:r>
+        <w:rPr>
+          <w:color w:val="0000FF"/>
+        </w:rPr>
+        <w:t>(-4 GD, +2 SS, +2 SC)</w:t>
+      </w:r>
+    </w:p>
+    <w:p>
+      <w:pPr>
+        <w:pStyle w:val="normal0"/>
+      </w:pPr>
+      <w:r>
+        <w:tab/>
+        <w:t>Option 2 Cover - “I’m getting too cold for this…”</w:t>
+      </w:r>
+    </w:p>
+    <w:p>
+      <w:pPr>
+        <w:pStyle w:val="normal0"/>
+      </w:pPr>
+      <w:r>
+        <w:tab/>
+      </w:r>
+      <w:r>
+        <w:tab/>
+      </w:r>
+      <w:r>
+        <w:rPr>
+          <w:color w:val="0000FF"/>
+        </w:rPr>
+        <w:t>(-1 GD, +4 SS)</w:t>
+      </w:r>
+    </w:p>
+    <w:p>
+      <w:pPr>
+        <w:pStyle w:val="normal0"/>
+      </w:pPr>
+      <w:r>
+        <w:tab/>
+        <w:t xml:space="preserve">Option 3 nothing new </w:t>
+      </w:r>
+    </w:p>
+    <w:p>
+      <w:pPr>
+        <w:pStyle w:val="normal0"/>
+      </w:pPr>
+      <w:r>
+        <w:tab/>
+      </w:r>
+      <w:r>
+        <w:tab/>
+      </w:r>
+      <w:r>
+        <w:rPr>
+          <w:color w:val="0000FF"/>
+        </w:rPr>
+        <w:t>(Nothing)</w:t>
+      </w:r>
+    </w:p>
+    <w:p>
+      <w:pPr>
+        <w:pStyle w:val="normal0"/>
+      </w:pPr>
+      <w:r>
+        <w:t>-Rick walks past the snow</w:t>
+      </w:r>
+    </w:p>
+    <w:p>
+      <w:pPr>
+        <w:pStyle w:val="normal0"/>
+      </w:pPr>
+      <w:r>
+        <w:tab/>
+        <w:t xml:space="preserve">Option 1 </w:t>
+      </w:r>
+      <w:proofErr w:type="gramStart"/>
+      <w:r>
+        <w:t>Falls</w:t>
+      </w:r>
+      <w:proofErr w:type="gramEnd"/>
+      <w:r>
+        <w:t xml:space="preserve"> on him - “That’s the last time I get pushed around by the snow”</w:t>
+      </w:r>
+    </w:p>
+    <w:p>
+      <w:pPr>
+        <w:pStyle w:val="normal0"/>
+      </w:pPr>
+      <w:r>
+        <w:tab/>
+      </w:r>
+      <w:r>
+        <w:tab/>
+      </w:r>
+      <w:r>
+        <w:rPr>
+          <w:color w:val="0000FF"/>
+        </w:rPr>
+        <w:t>(-4 GD, +2 SC)</w:t>
+      </w:r>
+    </w:p>
+    <w:p>
+      <w:pPr>
+        <w:pStyle w:val="normal0"/>
+      </w:pPr>
+      <w:r>
+        <w:tab/>
+        <w:t xml:space="preserve">Option 2 </w:t>
+      </w:r>
+      <w:proofErr w:type="gramStart"/>
+      <w:r>
+        <w:t>Fall</w:t>
+      </w:r>
+      <w:proofErr w:type="gramEnd"/>
+      <w:r>
+        <w:t xml:space="preserve"> artfully - “Can’t learn that from a book”</w:t>
+      </w:r>
+    </w:p>
+    <w:p>
+      <w:pPr>
+        <w:pStyle w:val="normal0"/>
+      </w:pPr>
+      <w:r>
+        <w:tab/>
+      </w:r>
+      <w:r>
+        <w:tab/>
+      </w:r>
+      <w:r>
+        <w:rPr>
+          <w:color w:val="0000FF"/>
+        </w:rPr>
+        <w:t>(+3 GD, +1 SS)</w:t>
+      </w:r>
+    </w:p>
+    <w:p>
+      <w:pPr>
+        <w:pStyle w:val="normal0"/>
+      </w:pPr>
+      <w:r>
+        <w:tab/>
+        <w:t>Option 3 nothing new - “I need milk”</w:t>
+      </w:r>
+    </w:p>
+    <w:p>
+      <w:pPr>
+        <w:pStyle w:val="normal0"/>
+      </w:pPr>
+      <w:r>
+        <w:tab/>
+      </w:r>
+      <w:r>
+        <w:tab/>
+      </w:r>
+      <w:r>
+        <w:rPr>
+          <w:color w:val="0000FF"/>
+        </w:rPr>
+        <w:t>(Nothing)</w:t>
+      </w:r>
+    </w:p>
+    <w:p>
+      <w:pPr>
+        <w:pStyle w:val="normal0"/>
+      </w:pPr>
+      <w:r>
+        <w:t>-Rick walks over to his recycling bin</w:t>
+      </w:r>
+    </w:p>
+    <w:p>
+      <w:pPr>
+        <w:pStyle w:val="normal0"/>
+      </w:pPr>
+      <w:r>
+        <w:tab/>
+        <w:t>Option 1 Recycling sorted - “I thank the gnomes that did this for me.”</w:t>
+      </w:r>
+    </w:p>
+    <w:p>
+      <w:pPr>
+        <w:pStyle w:val="normal0"/>
+      </w:pPr>
+      <w:r>
+        <w:lastRenderedPageBreak/>
+        <w:tab/>
+      </w:r>
+      <w:r>
+        <w:tab/>
+      </w:r>
+      <w:r>
+        <w:rPr>
+          <w:color w:val="0000FF"/>
+        </w:rPr>
+        <w:t>(+6 GD, +4 SS)</w:t>
+      </w:r>
+    </w:p>
+    <w:p>
+      <w:pPr>
+        <w:pStyle w:val="normal0"/>
+      </w:pPr>
+      <w:r>
+        <w:tab/>
+        <w:t>Option 2 Trash and recycling swapped - “That’s isn’t only rude to me, it’s also rude to the planet”</w:t>
+      </w:r>
+    </w:p>
+    <w:p>
+      <w:pPr>
+        <w:pStyle w:val="normal0"/>
+      </w:pPr>
+      <w:r>
+        <w:tab/>
+      </w:r>
+      <w:r>
+        <w:tab/>
+      </w:r>
+      <w:r>
+        <w:rPr>
+          <w:color w:val="0000FF"/>
+        </w:rPr>
+        <w:t>(-6 GD, +2 SS, +3 SC)</w:t>
+      </w:r>
+    </w:p>
+    <w:p>
+      <w:pPr>
+        <w:pStyle w:val="normal0"/>
+      </w:pPr>
+      <w:r>
+        <w:tab/>
+        <w:t>Option 3 Nothing new - “Is it not trash day?”</w:t>
+      </w:r>
+    </w:p>
+    <w:p>
+      <w:pPr>
+        <w:pStyle w:val="normal0"/>
+      </w:pPr>
+      <w:r>
+        <w:tab/>
+      </w:r>
+      <w:r>
+        <w:tab/>
+      </w:r>
+      <w:r>
+        <w:rPr>
+          <w:color w:val="0000FF"/>
+        </w:rPr>
+        <w:t>(+3 SS)</w:t>
+      </w:r>
+    </w:p>
+    <w:p>
+      <w:pPr>
+        <w:pStyle w:val="normal0"/>
+      </w:pPr>
+      <w:r>
+        <w:t>-Rick goes to his car</w:t>
+      </w:r>
+    </w:p>
+    <w:p>
+      <w:pPr>
+        <w:pStyle w:val="normal0"/>
+      </w:pPr>
+    </w:p>
+    <w:p>
+      <w:pPr>
+        <w:pStyle w:val="normal0"/>
+        <w:ind w:firstLine="720"/>
+        <w:rPr>
+          <w:b/>
+        </w:rPr>
+      </w:pPr>
+      <w:r>
+        <w:rPr>
+          <w:b/>
+        </w:rPr>
+        <w:t>Scene 4 Rick’s cubicle</w:t>
+      </w:r>
+    </w:p>
+    <w:p>
+      <w:pPr>
+        <w:pStyle w:val="normal0"/>
+        <w:ind w:firstLine="720"/>
+        <w:rPr>
+          <w:b/>
+        </w:rPr>
+      </w:pPr>
+    </w:p>
+    <w:p>
+      <w:pPr>
+        <w:pStyle w:val="normal0"/>
+      </w:pPr>
+      <w:r>
+        <w:t>-Rick sitting at his desk</w:t>
+      </w:r>
+    </w:p>
+    <w:p>
+      <w:pPr>
+        <w:pStyle w:val="normal0"/>
+      </w:pPr>
+      <w:r>
+        <w:t>-Rick walks over to his Filing cabinet</w:t>
+      </w:r>
+    </w:p>
+    <w:p>
+      <w:pPr>
+        <w:pStyle w:val="normal0"/>
+      </w:pPr>
+      <w:r>
+        <w:tab/>
+        <w:t>Option 1 Make a Poltergeist of the files – “</w:t>
+      </w:r>
+      <w:proofErr w:type="spellStart"/>
+      <w:r>
+        <w:t>Aaaaahhh</w:t>
+      </w:r>
+      <w:proofErr w:type="spellEnd"/>
+      <w:r>
+        <w:t>!  I hate TPS reports!”</w:t>
+      </w:r>
+    </w:p>
+    <w:p>
+      <w:pPr>
+        <w:pStyle w:val="normal0"/>
+      </w:pPr>
+      <w:r>
+        <w:tab/>
+        <w:t xml:space="preserve">Option 2 Sort Files – “That Shelly </w:t>
+      </w:r>
+      <w:proofErr w:type="spellStart"/>
+      <w:r>
+        <w:t>Greybottom</w:t>
+      </w:r>
+      <w:proofErr w:type="spellEnd"/>
+      <w:r>
+        <w:t xml:space="preserve"> is one heck of a secretary.”</w:t>
+      </w:r>
+    </w:p>
+    <w:p>
+      <w:pPr>
+        <w:pStyle w:val="normal0"/>
+      </w:pPr>
+      <w:r>
+        <w:tab/>
+        <w:t>Option 3 nothing new</w:t>
+      </w:r>
+    </w:p>
+    <w:p>
+      <w:pPr>
+        <w:pStyle w:val="normal0"/>
+      </w:pPr>
+      <w:r>
+        <w:t>-Rick walks back to his radio</w:t>
+      </w:r>
+    </w:p>
+    <w:p>
+      <w:pPr>
+        <w:pStyle w:val="normal0"/>
+      </w:pPr>
+      <w:r>
+        <w:tab/>
+        <w:t xml:space="preserve">Option 1 Switch music to Lion mating calls – “I don’t get </w:t>
+      </w:r>
+      <w:proofErr w:type="spellStart"/>
+      <w:r>
+        <w:t>dubstep</w:t>
+      </w:r>
+      <w:proofErr w:type="spellEnd"/>
+      <w:r>
+        <w:t>”</w:t>
+      </w:r>
+    </w:p>
+    <w:p>
+      <w:pPr>
+        <w:pStyle w:val="normal0"/>
+      </w:pPr>
+      <w:r>
+        <w:tab/>
+        <w:t xml:space="preserve">Option </w:t>
+      </w:r>
+      <w:proofErr w:type="gramStart"/>
+      <w:r>
+        <w:t>2 Switch music to Yodeling – “Sounds just like home”</w:t>
+      </w:r>
+      <w:proofErr w:type="gramEnd"/>
+    </w:p>
+    <w:p>
+      <w:pPr>
+        <w:pStyle w:val="normal0"/>
+      </w:pPr>
+      <w:r>
+        <w:tab/>
+        <w:t>Option 3 Nothing new</w:t>
+      </w:r>
+    </w:p>
+    <w:p>
+      <w:pPr>
+        <w:pStyle w:val="normal0"/>
+      </w:pPr>
+      <w:r>
+        <w:t xml:space="preserve">-Rick walks past his work </w:t>
+      </w:r>
+      <w:proofErr w:type="spellStart"/>
+      <w:r>
+        <w:t>posterboard</w:t>
+      </w:r>
+      <w:proofErr w:type="spellEnd"/>
+    </w:p>
+    <w:p>
+      <w:pPr>
+        <w:pStyle w:val="normal0"/>
+      </w:pPr>
+      <w:r>
+        <w:tab/>
+        <w:t>Option 1 Hang-up poster for the new “Ghost Cat” movie - “What is this doing here?? I give it three thumbs down”</w:t>
+      </w:r>
+    </w:p>
+    <w:p>
+      <w:pPr>
+        <w:pStyle w:val="normal0"/>
+      </w:pPr>
+      <w:r>
+        <w:tab/>
+        <w:t xml:space="preserve">Option 2 Hang-up poster of Eggs – “Am </w:t>
+      </w:r>
+      <w:proofErr w:type="gramStart"/>
+      <w:r>
+        <w:t>I…..</w:t>
+      </w:r>
+      <w:proofErr w:type="gramEnd"/>
+      <w:r>
+        <w:t xml:space="preserve"> Am I being watched?”</w:t>
+      </w:r>
+    </w:p>
+    <w:p>
+      <w:pPr>
+        <w:pStyle w:val="normal0"/>
+      </w:pPr>
+      <w:r>
+        <w:tab/>
+        <w:t>Option 3 Nothing new</w:t>
+      </w:r>
+    </w:p>
+    <w:p>
+      <w:pPr>
+        <w:pStyle w:val="normal0"/>
+      </w:pPr>
+    </w:p>
+    <w:p>
+      <w:pPr>
+        <w:pStyle w:val="normal0"/>
+      </w:pPr>
+      <w:r>
+        <w:t xml:space="preserve">Scene 5 </w:t>
+      </w:r>
+      <w:proofErr w:type="spellStart"/>
+      <w:r>
+        <w:t>Livingroom</w:t>
+      </w:r>
+      <w:proofErr w:type="spellEnd"/>
+    </w:p>
+    <w:p>
+      <w:pPr>
+        <w:pStyle w:val="normal0"/>
+      </w:pPr>
+      <w:r>
+        <w:t>Vent -Marbles, rug appears</w:t>
+      </w:r>
+    </w:p>
+    <w:p>
+      <w:pPr>
+        <w:pStyle w:val="normal0"/>
+      </w:pPr>
+      <w:r>
+        <w:t xml:space="preserve">Phone – </w:t>
+      </w:r>
+      <w:proofErr w:type="gramStart"/>
+      <w:r>
+        <w:t>ghost noises</w:t>
+      </w:r>
+      <w:proofErr w:type="gramEnd"/>
+      <w:r>
+        <w:t xml:space="preserve">, </w:t>
+      </w:r>
+      <w:proofErr w:type="gramStart"/>
+      <w:r>
+        <w:t>delete voice messages</w:t>
+      </w:r>
+      <w:proofErr w:type="gramEnd"/>
+    </w:p>
+    <w:p>
+      <w:pPr>
+        <w:pStyle w:val="normal0"/>
+      </w:pPr>
+      <w:r>
+        <w:t xml:space="preserve">Bookcase – sorted, all the books disappear </w:t>
+      </w:r>
     </w:p>
     <w:p>
       <w:pPr>

</xml_diff>